<commit_message>
Updated the fee to S100
</commit_message>
<xml_diff>
--- a/assets/Application_doc.docx
+++ b/assets/Application_doc.docx
@@ -1,6 +1,6 @@
 
 <file path=word/document.xml><?xml version="1.0" encoding="utf-8"?>
-<w:document xmlns:wpc="http://schemas.microsoft.com/office/word/2010/wordprocessingCanvas" xmlns:cx="http://schemas.microsoft.com/office/drawing/2014/chartex" xmlns:cx1="http://schemas.microsoft.com/office/drawing/2015/9/8/chartex" xmlns:cx2="http://schemas.microsoft.com/office/drawing/2015/10/21/chartex" xmlns:cx3="http://schemas.microsoft.com/office/drawing/2016/5/9/chartex" xmlns:cx4="http://schemas.microsoft.com/office/drawing/2016/5/10/chartex" xmlns:cx5="http://schemas.microsoft.com/office/drawing/2016/5/11/chartex" xmlns:cx6="http://schemas.microsoft.com/office/drawing/2016/5/12/chartex" xmlns:cx7="http://schemas.microsoft.com/office/drawing/2016/5/13/chartex" xmlns:cx8="http://schemas.microsoft.com/office/drawing/2016/5/14/chartex" xmlns:mc="http://schemas.openxmlformats.org/markup-compatibility/2006" xmlns:aink="http://schemas.microsoft.com/office/drawing/2016/ink" xmlns:am3d="http://schemas.microsoft.com/office/drawing/2017/model3d" xmlns:o="urn:schemas-microsoft-com:office:office" xmlns:r="http://schemas.openxmlformats.org/officeDocument/2006/relationships" xmlns:m="http://schemas.openxmlformats.org/officeDocument/2006/math" xmlns:v="urn:schemas-microsoft-com:vml" xmlns:wp14="http://schemas.microsoft.com/office/word/2010/wordprocessingDrawing" xmlns:wp="http://schemas.openxmlformats.org/drawingml/2006/wordprocessingDrawing" xmlns:w10="urn:schemas-microsoft-com:office:word" xmlns:w="http://schemas.openxmlformats.org/wordprocessingml/2006/main" xmlns:w14="http://schemas.microsoft.com/office/word/2010/wordml" xmlns:w15="http://schemas.microsoft.com/office/word/2012/wordml" xmlns:w16cex="http://schemas.microsoft.com/office/word/2018/wordml/cex" xmlns:w16cid="http://schemas.microsoft.com/office/word/2016/wordml/cid" xmlns:w16="http://schemas.microsoft.com/office/word/2018/wordml" xmlns:w16sdtdh="http://schemas.microsoft.com/office/word/2020/wordml/sdtdatahash" xmlns:w16se="http://schemas.microsoft.com/office/word/2015/wordml/symex" xmlns:wpg="http://schemas.microsoft.com/office/word/2010/wordprocessingGroup" xmlns:wpi="http://schemas.microsoft.com/office/word/2010/wordprocessingInk" xmlns:wne="http://schemas.microsoft.com/office/word/2006/wordml" xmlns:wps="http://schemas.microsoft.com/office/word/2010/wordprocessingShape" mc:Ignorable="w14 w15 w16se w16cid w16 w16cex w16sdtdh wp14">
+<w:document xmlns:wpc="http://schemas.microsoft.com/office/word/2010/wordprocessingCanvas" xmlns:cx="http://schemas.microsoft.com/office/drawing/2014/chartex" xmlns:cx1="http://schemas.microsoft.com/office/drawing/2015/9/8/chartex" xmlns:cx2="http://schemas.microsoft.com/office/drawing/2015/10/21/chartex" xmlns:cx3="http://schemas.microsoft.com/office/drawing/2016/5/9/chartex" xmlns:cx4="http://schemas.microsoft.com/office/drawing/2016/5/10/chartex" xmlns:cx5="http://schemas.microsoft.com/office/drawing/2016/5/11/chartex" xmlns:cx6="http://schemas.microsoft.com/office/drawing/2016/5/12/chartex" xmlns:cx7="http://schemas.microsoft.com/office/drawing/2016/5/13/chartex" xmlns:cx8="http://schemas.microsoft.com/office/drawing/2016/5/14/chartex" xmlns:mc="http://schemas.openxmlformats.org/markup-compatibility/2006" xmlns:aink="http://schemas.microsoft.com/office/drawing/2016/ink" xmlns:am3d="http://schemas.microsoft.com/office/drawing/2017/model3d" xmlns:o="urn:schemas-microsoft-com:office:office" xmlns:oel="http://schemas.microsoft.com/office/2019/extlst" xmlns:r="http://schemas.openxmlformats.org/officeDocument/2006/relationships" xmlns:m="http://schemas.openxmlformats.org/officeDocument/2006/math" xmlns:v="urn:schemas-microsoft-com:vml" xmlns:wp14="http://schemas.microsoft.com/office/word/2010/wordprocessingDrawing" xmlns:wp="http://schemas.openxmlformats.org/drawingml/2006/wordprocessingDrawing" xmlns:w10="urn:schemas-microsoft-com:office:word" xmlns:w="http://schemas.openxmlformats.org/wordprocessingml/2006/main" xmlns:w14="http://schemas.microsoft.com/office/word/2010/wordml" xmlns:w15="http://schemas.microsoft.com/office/word/2012/wordml" xmlns:w16cex="http://schemas.microsoft.com/office/word/2018/wordml/cex" xmlns:w16cid="http://schemas.microsoft.com/office/word/2016/wordml/cid" xmlns:w16="http://schemas.microsoft.com/office/word/2018/wordml" xmlns:w16sdtdh="http://schemas.microsoft.com/office/word/2020/wordml/sdtdatahash" xmlns:w16se="http://schemas.microsoft.com/office/word/2015/wordml/symex" xmlns:wpg="http://schemas.microsoft.com/office/word/2010/wordprocessingGroup" xmlns:wpi="http://schemas.microsoft.com/office/word/2010/wordprocessingInk" xmlns:wne="http://schemas.microsoft.com/office/word/2006/wordml" xmlns:wps="http://schemas.microsoft.com/office/word/2010/wordprocessingShape" mc:Ignorable="w14 w15 w16se w16cid w16 w16cex w16sdtdh wp14">
   <w:body>
     <w:p>
       <w:pPr>
@@ -204,7 +204,7 @@
           <w:b/>
           <w:sz w:val="20"/>
         </w:rPr>
-        <w:t>75</w:t>
+        <w:t>100</w:t>
       </w:r>
       <w:r>
         <w:rPr>
@@ -2002,23 +2002,7 @@
           <w:rFonts w:ascii="Palatino" w:hAnsi="Palatino"/>
           <w:sz w:val="20"/>
         </w:rPr>
-        <w:t xml:space="preserve">I the undersigned permit the landlord named above or his or her representative(s) to contact any current and/or previous landlord and to discuss with him or her or his or her representatives </w:t>
-      </w:r>
-      <w:proofErr w:type="gramStart"/>
-      <w:r>
-        <w:rPr>
-          <w:rFonts w:ascii="Palatino" w:hAnsi="Palatino"/>
-          <w:sz w:val="20"/>
-        </w:rPr>
-        <w:t>any and all</w:t>
-      </w:r>
-      <w:proofErr w:type="gramEnd"/>
-      <w:r>
-        <w:rPr>
-          <w:rFonts w:ascii="Palatino" w:hAnsi="Palatino"/>
-          <w:sz w:val="20"/>
-        </w:rPr>
-        <w:t xml:space="preserve"> information pertaining to my tenancy for the purpose of, but not limited to, establishing my rental payment history and care of the rental property.</w:t>
+        <w:t>I the undersigned permit the landlord named above or his or her representative(s) to contact any current and/or previous landlord and to discuss with him or her or his or her representatives any and all information pertaining to my tenancy for the purpose of, but not limited to, establishing my rental payment history and care of the rental property.</w:t>
       </w:r>
     </w:p>
     <w:p>
@@ -2362,23 +2346,7 @@
           <w:rFonts w:ascii="Palatino" w:hAnsi="Palatino"/>
           <w:sz w:val="20"/>
         </w:rPr>
-        <w:t xml:space="preserve">It is against the law to discriminate against tenants </w:t>
-      </w:r>
-      <w:proofErr w:type="gramStart"/>
-      <w:r>
-        <w:rPr>
-          <w:rFonts w:ascii="Palatino" w:hAnsi="Palatino"/>
-          <w:sz w:val="20"/>
-        </w:rPr>
-        <w:t>on the basis of</w:t>
-      </w:r>
-      <w:proofErr w:type="gramEnd"/>
-      <w:r>
-        <w:rPr>
-          <w:rFonts w:ascii="Palatino" w:hAnsi="Palatino"/>
-          <w:sz w:val="20"/>
-        </w:rPr>
-        <w:t xml:space="preserve"> race, ethnicity, sex, sexual orientation, creed, national origin/ancestry, age, marital status, student status, disability, or Vietnam-Era veteran status.</w:t>
+        <w:t>It is against the law to discriminate against tenants on the basis of race, ethnicity, sex, sexual orientation, creed, national origin/ancestry, age, marital status, student status, disability, or Vietnam-Era veteran status.</w:t>
       </w:r>
     </w:p>
     <w:sectPr>
@@ -2399,7 +2367,7 @@
 </file>
 
 <file path=word/endnotes.xml><?xml version="1.0" encoding="utf-8"?>
-<w:endnotes xmlns:wpc="http://schemas.microsoft.com/office/word/2010/wordprocessingCanvas" xmlns:cx="http://schemas.microsoft.com/office/drawing/2014/chartex" xmlns:cx1="http://schemas.microsoft.com/office/drawing/2015/9/8/chartex" xmlns:cx2="http://schemas.microsoft.com/office/drawing/2015/10/21/chartex" xmlns:cx3="http://schemas.microsoft.com/office/drawing/2016/5/9/chartex" xmlns:cx4="http://schemas.microsoft.com/office/drawing/2016/5/10/chartex" xmlns:cx5="http://schemas.microsoft.com/office/drawing/2016/5/11/chartex" xmlns:cx6="http://schemas.microsoft.com/office/drawing/2016/5/12/chartex" xmlns:cx7="http://schemas.microsoft.com/office/drawing/2016/5/13/chartex" xmlns:cx8="http://schemas.microsoft.com/office/drawing/2016/5/14/chartex" xmlns:mc="http://schemas.openxmlformats.org/markup-compatibility/2006" xmlns:aink="http://schemas.microsoft.com/office/drawing/2016/ink" xmlns:am3d="http://schemas.microsoft.com/office/drawing/2017/model3d" xmlns:o="urn:schemas-microsoft-com:office:office" xmlns:r="http://schemas.openxmlformats.org/officeDocument/2006/relationships" xmlns:m="http://schemas.openxmlformats.org/officeDocument/2006/math" xmlns:v="urn:schemas-microsoft-com:vml" xmlns:wp14="http://schemas.microsoft.com/office/word/2010/wordprocessingDrawing" xmlns:wp="http://schemas.openxmlformats.org/drawingml/2006/wordprocessingDrawing" xmlns:w10="urn:schemas-microsoft-com:office:word" xmlns:w="http://schemas.openxmlformats.org/wordprocessingml/2006/main" xmlns:w14="http://schemas.microsoft.com/office/word/2010/wordml" xmlns:w15="http://schemas.microsoft.com/office/word/2012/wordml" xmlns:w16cex="http://schemas.microsoft.com/office/word/2018/wordml/cex" xmlns:w16cid="http://schemas.microsoft.com/office/word/2016/wordml/cid" xmlns:w16="http://schemas.microsoft.com/office/word/2018/wordml" xmlns:w16sdtdh="http://schemas.microsoft.com/office/word/2020/wordml/sdtdatahash" xmlns:w16se="http://schemas.microsoft.com/office/word/2015/wordml/symex" xmlns:wpg="http://schemas.microsoft.com/office/word/2010/wordprocessingGroup" xmlns:wpi="http://schemas.microsoft.com/office/word/2010/wordprocessingInk" xmlns:wne="http://schemas.microsoft.com/office/word/2006/wordml" xmlns:wps="http://schemas.microsoft.com/office/word/2010/wordprocessingShape" mc:Ignorable="w14 w15 w16se w16cid w16 w16cex w16sdtdh wp14">
+<w:endnotes xmlns:wpc="http://schemas.microsoft.com/office/word/2010/wordprocessingCanvas" xmlns:cx="http://schemas.microsoft.com/office/drawing/2014/chartex" xmlns:cx1="http://schemas.microsoft.com/office/drawing/2015/9/8/chartex" xmlns:cx2="http://schemas.microsoft.com/office/drawing/2015/10/21/chartex" xmlns:cx3="http://schemas.microsoft.com/office/drawing/2016/5/9/chartex" xmlns:cx4="http://schemas.microsoft.com/office/drawing/2016/5/10/chartex" xmlns:cx5="http://schemas.microsoft.com/office/drawing/2016/5/11/chartex" xmlns:cx6="http://schemas.microsoft.com/office/drawing/2016/5/12/chartex" xmlns:cx7="http://schemas.microsoft.com/office/drawing/2016/5/13/chartex" xmlns:cx8="http://schemas.microsoft.com/office/drawing/2016/5/14/chartex" xmlns:mc="http://schemas.openxmlformats.org/markup-compatibility/2006" xmlns:aink="http://schemas.microsoft.com/office/drawing/2016/ink" xmlns:am3d="http://schemas.microsoft.com/office/drawing/2017/model3d" xmlns:o="urn:schemas-microsoft-com:office:office" xmlns:oel="http://schemas.microsoft.com/office/2019/extlst" xmlns:r="http://schemas.openxmlformats.org/officeDocument/2006/relationships" xmlns:m="http://schemas.openxmlformats.org/officeDocument/2006/math" xmlns:v="urn:schemas-microsoft-com:vml" xmlns:wp14="http://schemas.microsoft.com/office/word/2010/wordprocessingDrawing" xmlns:wp="http://schemas.openxmlformats.org/drawingml/2006/wordprocessingDrawing" xmlns:w10="urn:schemas-microsoft-com:office:word" xmlns:w="http://schemas.openxmlformats.org/wordprocessingml/2006/main" xmlns:w14="http://schemas.microsoft.com/office/word/2010/wordml" xmlns:w15="http://schemas.microsoft.com/office/word/2012/wordml" xmlns:w16cex="http://schemas.microsoft.com/office/word/2018/wordml/cex" xmlns:w16cid="http://schemas.microsoft.com/office/word/2016/wordml/cid" xmlns:w16="http://schemas.microsoft.com/office/word/2018/wordml" xmlns:w16sdtdh="http://schemas.microsoft.com/office/word/2020/wordml/sdtdatahash" xmlns:w16se="http://schemas.microsoft.com/office/word/2015/wordml/symex" xmlns:wpg="http://schemas.microsoft.com/office/word/2010/wordprocessingGroup" xmlns:wpi="http://schemas.microsoft.com/office/word/2010/wordprocessingInk" xmlns:wne="http://schemas.microsoft.com/office/word/2006/wordml" xmlns:wps="http://schemas.microsoft.com/office/word/2010/wordprocessingShape" mc:Ignorable="w14 w15 w16se w16cid w16 w16cex w16sdtdh wp14">
   <w:endnote w:type="separator" w:id="-1">
     <w:p>
       <w:r>
@@ -2418,7 +2386,7 @@
 </file>
 
 <file path=word/footer1.xml><?xml version="1.0" encoding="utf-8"?>
-<w:ftr xmlns:wpc="http://schemas.microsoft.com/office/word/2010/wordprocessingCanvas" xmlns:cx="http://schemas.microsoft.com/office/drawing/2014/chartex" xmlns:cx1="http://schemas.microsoft.com/office/drawing/2015/9/8/chartex" xmlns:cx2="http://schemas.microsoft.com/office/drawing/2015/10/21/chartex" xmlns:cx3="http://schemas.microsoft.com/office/drawing/2016/5/9/chartex" xmlns:cx4="http://schemas.microsoft.com/office/drawing/2016/5/10/chartex" xmlns:cx5="http://schemas.microsoft.com/office/drawing/2016/5/11/chartex" xmlns:cx6="http://schemas.microsoft.com/office/drawing/2016/5/12/chartex" xmlns:cx7="http://schemas.microsoft.com/office/drawing/2016/5/13/chartex" xmlns:cx8="http://schemas.microsoft.com/office/drawing/2016/5/14/chartex" xmlns:mc="http://schemas.openxmlformats.org/markup-compatibility/2006" xmlns:aink="http://schemas.microsoft.com/office/drawing/2016/ink" xmlns:am3d="http://schemas.microsoft.com/office/drawing/2017/model3d" xmlns:o="urn:schemas-microsoft-com:office:office" xmlns:r="http://schemas.openxmlformats.org/officeDocument/2006/relationships" xmlns:m="http://schemas.openxmlformats.org/officeDocument/2006/math" xmlns:v="urn:schemas-microsoft-com:vml" xmlns:wp14="http://schemas.microsoft.com/office/word/2010/wordprocessingDrawing" xmlns:wp="http://schemas.openxmlformats.org/drawingml/2006/wordprocessingDrawing" xmlns:w10="urn:schemas-microsoft-com:office:word" xmlns:w="http://schemas.openxmlformats.org/wordprocessingml/2006/main" xmlns:w14="http://schemas.microsoft.com/office/word/2010/wordml" xmlns:w15="http://schemas.microsoft.com/office/word/2012/wordml" xmlns:w16cex="http://schemas.microsoft.com/office/word/2018/wordml/cex" xmlns:w16cid="http://schemas.microsoft.com/office/word/2016/wordml/cid" xmlns:w16="http://schemas.microsoft.com/office/word/2018/wordml" xmlns:w16sdtdh="http://schemas.microsoft.com/office/word/2020/wordml/sdtdatahash" xmlns:w16se="http://schemas.microsoft.com/office/word/2015/wordml/symex" xmlns:wpg="http://schemas.microsoft.com/office/word/2010/wordprocessingGroup" xmlns:wpi="http://schemas.microsoft.com/office/word/2010/wordprocessingInk" xmlns:wne="http://schemas.microsoft.com/office/word/2006/wordml" xmlns:wps="http://schemas.microsoft.com/office/word/2010/wordprocessingShape" mc:Ignorable="w14 w15 w16se w16cid w16 w16cex w16sdtdh wp14">
+<w:ftr xmlns:wpc="http://schemas.microsoft.com/office/word/2010/wordprocessingCanvas" xmlns:cx="http://schemas.microsoft.com/office/drawing/2014/chartex" xmlns:cx1="http://schemas.microsoft.com/office/drawing/2015/9/8/chartex" xmlns:cx2="http://schemas.microsoft.com/office/drawing/2015/10/21/chartex" xmlns:cx3="http://schemas.microsoft.com/office/drawing/2016/5/9/chartex" xmlns:cx4="http://schemas.microsoft.com/office/drawing/2016/5/10/chartex" xmlns:cx5="http://schemas.microsoft.com/office/drawing/2016/5/11/chartex" xmlns:cx6="http://schemas.microsoft.com/office/drawing/2016/5/12/chartex" xmlns:cx7="http://schemas.microsoft.com/office/drawing/2016/5/13/chartex" xmlns:cx8="http://schemas.microsoft.com/office/drawing/2016/5/14/chartex" xmlns:mc="http://schemas.openxmlformats.org/markup-compatibility/2006" xmlns:aink="http://schemas.microsoft.com/office/drawing/2016/ink" xmlns:am3d="http://schemas.microsoft.com/office/drawing/2017/model3d" xmlns:o="urn:schemas-microsoft-com:office:office" xmlns:oel="http://schemas.microsoft.com/office/2019/extlst" xmlns:r="http://schemas.openxmlformats.org/officeDocument/2006/relationships" xmlns:m="http://schemas.openxmlformats.org/officeDocument/2006/math" xmlns:v="urn:schemas-microsoft-com:vml" xmlns:wp14="http://schemas.microsoft.com/office/word/2010/wordprocessingDrawing" xmlns:wp="http://schemas.openxmlformats.org/drawingml/2006/wordprocessingDrawing" xmlns:w10="urn:schemas-microsoft-com:office:word" xmlns:w="http://schemas.openxmlformats.org/wordprocessingml/2006/main" xmlns:w14="http://schemas.microsoft.com/office/word/2010/wordml" xmlns:w15="http://schemas.microsoft.com/office/word/2012/wordml" xmlns:w16cex="http://schemas.microsoft.com/office/word/2018/wordml/cex" xmlns:w16cid="http://schemas.microsoft.com/office/word/2016/wordml/cid" xmlns:w16="http://schemas.microsoft.com/office/word/2018/wordml" xmlns:w16sdtdh="http://schemas.microsoft.com/office/word/2020/wordml/sdtdatahash" xmlns:w16se="http://schemas.microsoft.com/office/word/2015/wordml/symex" xmlns:wpg="http://schemas.microsoft.com/office/word/2010/wordprocessingGroup" xmlns:wpi="http://schemas.microsoft.com/office/word/2010/wordprocessingInk" xmlns:wne="http://schemas.microsoft.com/office/word/2006/wordml" xmlns:wps="http://schemas.microsoft.com/office/word/2010/wordprocessingShape" mc:Ignorable="w14 w15 w16se w16cid w16 w16cex w16sdtdh wp14">
   <w:p>
     <w:pPr>
       <w:pStyle w:val="Footer"/>
@@ -2428,7 +2396,7 @@
 </file>
 
 <file path=word/footer2.xml><?xml version="1.0" encoding="utf-8"?>
-<w:ftr xmlns:wpc="http://schemas.microsoft.com/office/word/2010/wordprocessingCanvas" xmlns:cx="http://schemas.microsoft.com/office/drawing/2014/chartex" xmlns:cx1="http://schemas.microsoft.com/office/drawing/2015/9/8/chartex" xmlns:cx2="http://schemas.microsoft.com/office/drawing/2015/10/21/chartex" xmlns:cx3="http://schemas.microsoft.com/office/drawing/2016/5/9/chartex" xmlns:cx4="http://schemas.microsoft.com/office/drawing/2016/5/10/chartex" xmlns:cx5="http://schemas.microsoft.com/office/drawing/2016/5/11/chartex" xmlns:cx6="http://schemas.microsoft.com/office/drawing/2016/5/12/chartex" xmlns:cx7="http://schemas.microsoft.com/office/drawing/2016/5/13/chartex" xmlns:cx8="http://schemas.microsoft.com/office/drawing/2016/5/14/chartex" xmlns:mc="http://schemas.openxmlformats.org/markup-compatibility/2006" xmlns:aink="http://schemas.microsoft.com/office/drawing/2016/ink" xmlns:am3d="http://schemas.microsoft.com/office/drawing/2017/model3d" xmlns:o="urn:schemas-microsoft-com:office:office" xmlns:r="http://schemas.openxmlformats.org/officeDocument/2006/relationships" xmlns:m="http://schemas.openxmlformats.org/officeDocument/2006/math" xmlns:v="urn:schemas-microsoft-com:vml" xmlns:wp14="http://schemas.microsoft.com/office/word/2010/wordprocessingDrawing" xmlns:wp="http://schemas.openxmlformats.org/drawingml/2006/wordprocessingDrawing" xmlns:w10="urn:schemas-microsoft-com:office:word" xmlns:w="http://schemas.openxmlformats.org/wordprocessingml/2006/main" xmlns:w14="http://schemas.microsoft.com/office/word/2010/wordml" xmlns:w15="http://schemas.microsoft.com/office/word/2012/wordml" xmlns:w16cex="http://schemas.microsoft.com/office/word/2018/wordml/cex" xmlns:w16cid="http://schemas.microsoft.com/office/word/2016/wordml/cid" xmlns:w16="http://schemas.microsoft.com/office/word/2018/wordml" xmlns:w16sdtdh="http://schemas.microsoft.com/office/word/2020/wordml/sdtdatahash" xmlns:w16se="http://schemas.microsoft.com/office/word/2015/wordml/symex" xmlns:wpg="http://schemas.microsoft.com/office/word/2010/wordprocessingGroup" xmlns:wpi="http://schemas.microsoft.com/office/word/2010/wordprocessingInk" xmlns:wne="http://schemas.microsoft.com/office/word/2006/wordml" xmlns:wps="http://schemas.microsoft.com/office/word/2010/wordprocessingShape" mc:Ignorable="w14 w15 w16se w16cid w16 w16cex w16sdtdh wp14">
+<w:ftr xmlns:wpc="http://schemas.microsoft.com/office/word/2010/wordprocessingCanvas" xmlns:cx="http://schemas.microsoft.com/office/drawing/2014/chartex" xmlns:cx1="http://schemas.microsoft.com/office/drawing/2015/9/8/chartex" xmlns:cx2="http://schemas.microsoft.com/office/drawing/2015/10/21/chartex" xmlns:cx3="http://schemas.microsoft.com/office/drawing/2016/5/9/chartex" xmlns:cx4="http://schemas.microsoft.com/office/drawing/2016/5/10/chartex" xmlns:cx5="http://schemas.microsoft.com/office/drawing/2016/5/11/chartex" xmlns:cx6="http://schemas.microsoft.com/office/drawing/2016/5/12/chartex" xmlns:cx7="http://schemas.microsoft.com/office/drawing/2016/5/13/chartex" xmlns:cx8="http://schemas.microsoft.com/office/drawing/2016/5/14/chartex" xmlns:mc="http://schemas.openxmlformats.org/markup-compatibility/2006" xmlns:aink="http://schemas.microsoft.com/office/drawing/2016/ink" xmlns:am3d="http://schemas.microsoft.com/office/drawing/2017/model3d" xmlns:o="urn:schemas-microsoft-com:office:office" xmlns:oel="http://schemas.microsoft.com/office/2019/extlst" xmlns:r="http://schemas.openxmlformats.org/officeDocument/2006/relationships" xmlns:m="http://schemas.openxmlformats.org/officeDocument/2006/math" xmlns:v="urn:schemas-microsoft-com:vml" xmlns:wp14="http://schemas.microsoft.com/office/word/2010/wordprocessingDrawing" xmlns:wp="http://schemas.openxmlformats.org/drawingml/2006/wordprocessingDrawing" xmlns:w10="urn:schemas-microsoft-com:office:word" xmlns:w="http://schemas.openxmlformats.org/wordprocessingml/2006/main" xmlns:w14="http://schemas.microsoft.com/office/word/2010/wordml" xmlns:w15="http://schemas.microsoft.com/office/word/2012/wordml" xmlns:w16cex="http://schemas.microsoft.com/office/word/2018/wordml/cex" xmlns:w16cid="http://schemas.microsoft.com/office/word/2016/wordml/cid" xmlns:w16="http://schemas.microsoft.com/office/word/2018/wordml" xmlns:w16sdtdh="http://schemas.microsoft.com/office/word/2020/wordml/sdtdatahash" xmlns:w16se="http://schemas.microsoft.com/office/word/2015/wordml/symex" xmlns:wpg="http://schemas.microsoft.com/office/word/2010/wordprocessingGroup" xmlns:wpi="http://schemas.microsoft.com/office/word/2010/wordprocessingInk" xmlns:wne="http://schemas.microsoft.com/office/word/2006/wordml" xmlns:wps="http://schemas.microsoft.com/office/word/2010/wordprocessingShape" mc:Ignorable="w14 w15 w16se w16cid w16 w16cex w16sdtdh wp14">
   <w:p>
     <w:pPr>
       <w:pStyle w:val="Footer"/>
@@ -2507,7 +2475,7 @@
 </file>
 
 <file path=word/footer3.xml><?xml version="1.0" encoding="utf-8"?>
-<w:ftr xmlns:wpc="http://schemas.microsoft.com/office/word/2010/wordprocessingCanvas" xmlns:cx="http://schemas.microsoft.com/office/drawing/2014/chartex" xmlns:cx1="http://schemas.microsoft.com/office/drawing/2015/9/8/chartex" xmlns:cx2="http://schemas.microsoft.com/office/drawing/2015/10/21/chartex" xmlns:cx3="http://schemas.microsoft.com/office/drawing/2016/5/9/chartex" xmlns:cx4="http://schemas.microsoft.com/office/drawing/2016/5/10/chartex" xmlns:cx5="http://schemas.microsoft.com/office/drawing/2016/5/11/chartex" xmlns:cx6="http://schemas.microsoft.com/office/drawing/2016/5/12/chartex" xmlns:cx7="http://schemas.microsoft.com/office/drawing/2016/5/13/chartex" xmlns:cx8="http://schemas.microsoft.com/office/drawing/2016/5/14/chartex" xmlns:mc="http://schemas.openxmlformats.org/markup-compatibility/2006" xmlns:aink="http://schemas.microsoft.com/office/drawing/2016/ink" xmlns:am3d="http://schemas.microsoft.com/office/drawing/2017/model3d" xmlns:o="urn:schemas-microsoft-com:office:office" xmlns:r="http://schemas.openxmlformats.org/officeDocument/2006/relationships" xmlns:m="http://schemas.openxmlformats.org/officeDocument/2006/math" xmlns:v="urn:schemas-microsoft-com:vml" xmlns:wp14="http://schemas.microsoft.com/office/word/2010/wordprocessingDrawing" xmlns:wp="http://schemas.openxmlformats.org/drawingml/2006/wordprocessingDrawing" xmlns:w10="urn:schemas-microsoft-com:office:word" xmlns:w="http://schemas.openxmlformats.org/wordprocessingml/2006/main" xmlns:w14="http://schemas.microsoft.com/office/word/2010/wordml" xmlns:w15="http://schemas.microsoft.com/office/word/2012/wordml" xmlns:w16cex="http://schemas.microsoft.com/office/word/2018/wordml/cex" xmlns:w16cid="http://schemas.microsoft.com/office/word/2016/wordml/cid" xmlns:w16="http://schemas.microsoft.com/office/word/2018/wordml" xmlns:w16sdtdh="http://schemas.microsoft.com/office/word/2020/wordml/sdtdatahash" xmlns:w16se="http://schemas.microsoft.com/office/word/2015/wordml/symex" xmlns:wpg="http://schemas.microsoft.com/office/word/2010/wordprocessingGroup" xmlns:wpi="http://schemas.microsoft.com/office/word/2010/wordprocessingInk" xmlns:wne="http://schemas.microsoft.com/office/word/2006/wordml" xmlns:wps="http://schemas.microsoft.com/office/word/2010/wordprocessingShape" mc:Ignorable="w14 w15 w16se w16cid w16 w16cex w16sdtdh wp14">
+<w:ftr xmlns:wpc="http://schemas.microsoft.com/office/word/2010/wordprocessingCanvas" xmlns:cx="http://schemas.microsoft.com/office/drawing/2014/chartex" xmlns:cx1="http://schemas.microsoft.com/office/drawing/2015/9/8/chartex" xmlns:cx2="http://schemas.microsoft.com/office/drawing/2015/10/21/chartex" xmlns:cx3="http://schemas.microsoft.com/office/drawing/2016/5/9/chartex" xmlns:cx4="http://schemas.microsoft.com/office/drawing/2016/5/10/chartex" xmlns:cx5="http://schemas.microsoft.com/office/drawing/2016/5/11/chartex" xmlns:cx6="http://schemas.microsoft.com/office/drawing/2016/5/12/chartex" xmlns:cx7="http://schemas.microsoft.com/office/drawing/2016/5/13/chartex" xmlns:cx8="http://schemas.microsoft.com/office/drawing/2016/5/14/chartex" xmlns:mc="http://schemas.openxmlformats.org/markup-compatibility/2006" xmlns:aink="http://schemas.microsoft.com/office/drawing/2016/ink" xmlns:am3d="http://schemas.microsoft.com/office/drawing/2017/model3d" xmlns:o="urn:schemas-microsoft-com:office:office" xmlns:oel="http://schemas.microsoft.com/office/2019/extlst" xmlns:r="http://schemas.openxmlformats.org/officeDocument/2006/relationships" xmlns:m="http://schemas.openxmlformats.org/officeDocument/2006/math" xmlns:v="urn:schemas-microsoft-com:vml" xmlns:wp14="http://schemas.microsoft.com/office/word/2010/wordprocessingDrawing" xmlns:wp="http://schemas.openxmlformats.org/drawingml/2006/wordprocessingDrawing" xmlns:w10="urn:schemas-microsoft-com:office:word" xmlns:w="http://schemas.openxmlformats.org/wordprocessingml/2006/main" xmlns:w14="http://schemas.microsoft.com/office/word/2010/wordml" xmlns:w15="http://schemas.microsoft.com/office/word/2012/wordml" xmlns:w16cex="http://schemas.microsoft.com/office/word/2018/wordml/cex" xmlns:w16cid="http://schemas.microsoft.com/office/word/2016/wordml/cid" xmlns:w16="http://schemas.microsoft.com/office/word/2018/wordml" xmlns:w16sdtdh="http://schemas.microsoft.com/office/word/2020/wordml/sdtdatahash" xmlns:w16se="http://schemas.microsoft.com/office/word/2015/wordml/symex" xmlns:wpg="http://schemas.microsoft.com/office/word/2010/wordprocessingGroup" xmlns:wpi="http://schemas.microsoft.com/office/word/2010/wordprocessingInk" xmlns:wne="http://schemas.microsoft.com/office/word/2006/wordml" xmlns:wps="http://schemas.microsoft.com/office/word/2010/wordprocessingShape" mc:Ignorable="w14 w15 w16se w16cid w16 w16cex w16sdtdh wp14">
   <w:p>
     <w:pPr>
       <w:pStyle w:val="Footer"/>
@@ -2517,7 +2485,7 @@
 </file>
 
 <file path=word/footnotes.xml><?xml version="1.0" encoding="utf-8"?>
-<w:footnotes xmlns:wpc="http://schemas.microsoft.com/office/word/2010/wordprocessingCanvas" xmlns:cx="http://schemas.microsoft.com/office/drawing/2014/chartex" xmlns:cx1="http://schemas.microsoft.com/office/drawing/2015/9/8/chartex" xmlns:cx2="http://schemas.microsoft.com/office/drawing/2015/10/21/chartex" xmlns:cx3="http://schemas.microsoft.com/office/drawing/2016/5/9/chartex" xmlns:cx4="http://schemas.microsoft.com/office/drawing/2016/5/10/chartex" xmlns:cx5="http://schemas.microsoft.com/office/drawing/2016/5/11/chartex" xmlns:cx6="http://schemas.microsoft.com/office/drawing/2016/5/12/chartex" xmlns:cx7="http://schemas.microsoft.com/office/drawing/2016/5/13/chartex" xmlns:cx8="http://schemas.microsoft.com/office/drawing/2016/5/14/chartex" xmlns:mc="http://schemas.openxmlformats.org/markup-compatibility/2006" xmlns:aink="http://schemas.microsoft.com/office/drawing/2016/ink" xmlns:am3d="http://schemas.microsoft.com/office/drawing/2017/model3d" xmlns:o="urn:schemas-microsoft-com:office:office" xmlns:r="http://schemas.openxmlformats.org/officeDocument/2006/relationships" xmlns:m="http://schemas.openxmlformats.org/officeDocument/2006/math" xmlns:v="urn:schemas-microsoft-com:vml" xmlns:wp14="http://schemas.microsoft.com/office/word/2010/wordprocessingDrawing" xmlns:wp="http://schemas.openxmlformats.org/drawingml/2006/wordprocessingDrawing" xmlns:w10="urn:schemas-microsoft-com:office:word" xmlns:w="http://schemas.openxmlformats.org/wordprocessingml/2006/main" xmlns:w14="http://schemas.microsoft.com/office/word/2010/wordml" xmlns:w15="http://schemas.microsoft.com/office/word/2012/wordml" xmlns:w16cex="http://schemas.microsoft.com/office/word/2018/wordml/cex" xmlns:w16cid="http://schemas.microsoft.com/office/word/2016/wordml/cid" xmlns:w16="http://schemas.microsoft.com/office/word/2018/wordml" xmlns:w16sdtdh="http://schemas.microsoft.com/office/word/2020/wordml/sdtdatahash" xmlns:w16se="http://schemas.microsoft.com/office/word/2015/wordml/symex" xmlns:wpg="http://schemas.microsoft.com/office/word/2010/wordprocessingGroup" xmlns:wpi="http://schemas.microsoft.com/office/word/2010/wordprocessingInk" xmlns:wne="http://schemas.microsoft.com/office/word/2006/wordml" xmlns:wps="http://schemas.microsoft.com/office/word/2010/wordprocessingShape" mc:Ignorable="w14 w15 w16se w16cid w16 w16cex w16sdtdh wp14">
+<w:footnotes xmlns:wpc="http://schemas.microsoft.com/office/word/2010/wordprocessingCanvas" xmlns:cx="http://schemas.microsoft.com/office/drawing/2014/chartex" xmlns:cx1="http://schemas.microsoft.com/office/drawing/2015/9/8/chartex" xmlns:cx2="http://schemas.microsoft.com/office/drawing/2015/10/21/chartex" xmlns:cx3="http://schemas.microsoft.com/office/drawing/2016/5/9/chartex" xmlns:cx4="http://schemas.microsoft.com/office/drawing/2016/5/10/chartex" xmlns:cx5="http://schemas.microsoft.com/office/drawing/2016/5/11/chartex" xmlns:cx6="http://schemas.microsoft.com/office/drawing/2016/5/12/chartex" xmlns:cx7="http://schemas.microsoft.com/office/drawing/2016/5/13/chartex" xmlns:cx8="http://schemas.microsoft.com/office/drawing/2016/5/14/chartex" xmlns:mc="http://schemas.openxmlformats.org/markup-compatibility/2006" xmlns:aink="http://schemas.microsoft.com/office/drawing/2016/ink" xmlns:am3d="http://schemas.microsoft.com/office/drawing/2017/model3d" xmlns:o="urn:schemas-microsoft-com:office:office" xmlns:oel="http://schemas.microsoft.com/office/2019/extlst" xmlns:r="http://schemas.openxmlformats.org/officeDocument/2006/relationships" xmlns:m="http://schemas.openxmlformats.org/officeDocument/2006/math" xmlns:v="urn:schemas-microsoft-com:vml" xmlns:wp14="http://schemas.microsoft.com/office/word/2010/wordprocessingDrawing" xmlns:wp="http://schemas.openxmlformats.org/drawingml/2006/wordprocessingDrawing" xmlns:w10="urn:schemas-microsoft-com:office:word" xmlns:w="http://schemas.openxmlformats.org/wordprocessingml/2006/main" xmlns:w14="http://schemas.microsoft.com/office/word/2010/wordml" xmlns:w15="http://schemas.microsoft.com/office/word/2012/wordml" xmlns:w16cex="http://schemas.microsoft.com/office/word/2018/wordml/cex" xmlns:w16cid="http://schemas.microsoft.com/office/word/2016/wordml/cid" xmlns:w16="http://schemas.microsoft.com/office/word/2018/wordml" xmlns:w16sdtdh="http://schemas.microsoft.com/office/word/2020/wordml/sdtdatahash" xmlns:w16se="http://schemas.microsoft.com/office/word/2015/wordml/symex" xmlns:wpg="http://schemas.microsoft.com/office/word/2010/wordprocessingGroup" xmlns:wpi="http://schemas.microsoft.com/office/word/2010/wordprocessingInk" xmlns:wne="http://schemas.microsoft.com/office/word/2006/wordml" xmlns:wps="http://schemas.microsoft.com/office/word/2010/wordprocessingShape" mc:Ignorable="w14 w15 w16se w16cid w16 w16cex w16sdtdh wp14">
   <w:footnote w:type="separator" w:id="-1">
     <w:p>
       <w:r>
@@ -2536,7 +2504,7 @@
 </file>
 
 <file path=word/header1.xml><?xml version="1.0" encoding="utf-8"?>
-<w:hdr xmlns:wpc="http://schemas.microsoft.com/office/word/2010/wordprocessingCanvas" xmlns:cx="http://schemas.microsoft.com/office/drawing/2014/chartex" xmlns:cx1="http://schemas.microsoft.com/office/drawing/2015/9/8/chartex" xmlns:cx2="http://schemas.microsoft.com/office/drawing/2015/10/21/chartex" xmlns:cx3="http://schemas.microsoft.com/office/drawing/2016/5/9/chartex" xmlns:cx4="http://schemas.microsoft.com/office/drawing/2016/5/10/chartex" xmlns:cx5="http://schemas.microsoft.com/office/drawing/2016/5/11/chartex" xmlns:cx6="http://schemas.microsoft.com/office/drawing/2016/5/12/chartex" xmlns:cx7="http://schemas.microsoft.com/office/drawing/2016/5/13/chartex" xmlns:cx8="http://schemas.microsoft.com/office/drawing/2016/5/14/chartex" xmlns:mc="http://schemas.openxmlformats.org/markup-compatibility/2006" xmlns:aink="http://schemas.microsoft.com/office/drawing/2016/ink" xmlns:am3d="http://schemas.microsoft.com/office/drawing/2017/model3d" xmlns:o="urn:schemas-microsoft-com:office:office" xmlns:r="http://schemas.openxmlformats.org/officeDocument/2006/relationships" xmlns:m="http://schemas.openxmlformats.org/officeDocument/2006/math" xmlns:v="urn:schemas-microsoft-com:vml" xmlns:wp14="http://schemas.microsoft.com/office/word/2010/wordprocessingDrawing" xmlns:wp="http://schemas.openxmlformats.org/drawingml/2006/wordprocessingDrawing" xmlns:w10="urn:schemas-microsoft-com:office:word" xmlns:w="http://schemas.openxmlformats.org/wordprocessingml/2006/main" xmlns:w14="http://schemas.microsoft.com/office/word/2010/wordml" xmlns:w15="http://schemas.microsoft.com/office/word/2012/wordml" xmlns:w16cex="http://schemas.microsoft.com/office/word/2018/wordml/cex" xmlns:w16cid="http://schemas.microsoft.com/office/word/2016/wordml/cid" xmlns:w16="http://schemas.microsoft.com/office/word/2018/wordml" xmlns:w16sdtdh="http://schemas.microsoft.com/office/word/2020/wordml/sdtdatahash" xmlns:w16se="http://schemas.microsoft.com/office/word/2015/wordml/symex" xmlns:wpg="http://schemas.microsoft.com/office/word/2010/wordprocessingGroup" xmlns:wpi="http://schemas.microsoft.com/office/word/2010/wordprocessingInk" xmlns:wne="http://schemas.microsoft.com/office/word/2006/wordml" xmlns:wps="http://schemas.microsoft.com/office/word/2010/wordprocessingShape" mc:Ignorable="w14 w15 w16se w16cid w16 w16cex w16sdtdh wp14">
+<w:hdr xmlns:wpc="http://schemas.microsoft.com/office/word/2010/wordprocessingCanvas" xmlns:cx="http://schemas.microsoft.com/office/drawing/2014/chartex" xmlns:cx1="http://schemas.microsoft.com/office/drawing/2015/9/8/chartex" xmlns:cx2="http://schemas.microsoft.com/office/drawing/2015/10/21/chartex" xmlns:cx3="http://schemas.microsoft.com/office/drawing/2016/5/9/chartex" xmlns:cx4="http://schemas.microsoft.com/office/drawing/2016/5/10/chartex" xmlns:cx5="http://schemas.microsoft.com/office/drawing/2016/5/11/chartex" xmlns:cx6="http://schemas.microsoft.com/office/drawing/2016/5/12/chartex" xmlns:cx7="http://schemas.microsoft.com/office/drawing/2016/5/13/chartex" xmlns:cx8="http://schemas.microsoft.com/office/drawing/2016/5/14/chartex" xmlns:mc="http://schemas.openxmlformats.org/markup-compatibility/2006" xmlns:aink="http://schemas.microsoft.com/office/drawing/2016/ink" xmlns:am3d="http://schemas.microsoft.com/office/drawing/2017/model3d" xmlns:o="urn:schemas-microsoft-com:office:office" xmlns:oel="http://schemas.microsoft.com/office/2019/extlst" xmlns:r="http://schemas.openxmlformats.org/officeDocument/2006/relationships" xmlns:m="http://schemas.openxmlformats.org/officeDocument/2006/math" xmlns:v="urn:schemas-microsoft-com:vml" xmlns:wp14="http://schemas.microsoft.com/office/word/2010/wordprocessingDrawing" xmlns:wp="http://schemas.openxmlformats.org/drawingml/2006/wordprocessingDrawing" xmlns:w10="urn:schemas-microsoft-com:office:word" xmlns:w="http://schemas.openxmlformats.org/wordprocessingml/2006/main" xmlns:w14="http://schemas.microsoft.com/office/word/2010/wordml" xmlns:w15="http://schemas.microsoft.com/office/word/2012/wordml" xmlns:w16cex="http://schemas.microsoft.com/office/word/2018/wordml/cex" xmlns:w16cid="http://schemas.microsoft.com/office/word/2016/wordml/cid" xmlns:w16="http://schemas.microsoft.com/office/word/2018/wordml" xmlns:w16sdtdh="http://schemas.microsoft.com/office/word/2020/wordml/sdtdatahash" xmlns:w16se="http://schemas.microsoft.com/office/word/2015/wordml/symex" xmlns:wpg="http://schemas.microsoft.com/office/word/2010/wordprocessingGroup" xmlns:wpi="http://schemas.microsoft.com/office/word/2010/wordprocessingInk" xmlns:wne="http://schemas.microsoft.com/office/word/2006/wordml" xmlns:wps="http://schemas.microsoft.com/office/word/2010/wordprocessingShape" mc:Ignorable="w14 w15 w16se w16cid w16 w16cex w16sdtdh wp14">
   <w:p>
     <w:pPr>
       <w:pStyle w:val="Header"/>
@@ -2546,7 +2514,7 @@
 </file>
 
 <file path=word/header2.xml><?xml version="1.0" encoding="utf-8"?>
-<w:hdr xmlns:wpc="http://schemas.microsoft.com/office/word/2010/wordprocessingCanvas" xmlns:cx="http://schemas.microsoft.com/office/drawing/2014/chartex" xmlns:cx1="http://schemas.microsoft.com/office/drawing/2015/9/8/chartex" xmlns:cx2="http://schemas.microsoft.com/office/drawing/2015/10/21/chartex" xmlns:cx3="http://schemas.microsoft.com/office/drawing/2016/5/9/chartex" xmlns:cx4="http://schemas.microsoft.com/office/drawing/2016/5/10/chartex" xmlns:cx5="http://schemas.microsoft.com/office/drawing/2016/5/11/chartex" xmlns:cx6="http://schemas.microsoft.com/office/drawing/2016/5/12/chartex" xmlns:cx7="http://schemas.microsoft.com/office/drawing/2016/5/13/chartex" xmlns:cx8="http://schemas.microsoft.com/office/drawing/2016/5/14/chartex" xmlns:mc="http://schemas.openxmlformats.org/markup-compatibility/2006" xmlns:aink="http://schemas.microsoft.com/office/drawing/2016/ink" xmlns:am3d="http://schemas.microsoft.com/office/drawing/2017/model3d" xmlns:o="urn:schemas-microsoft-com:office:office" xmlns:r="http://schemas.openxmlformats.org/officeDocument/2006/relationships" xmlns:m="http://schemas.openxmlformats.org/officeDocument/2006/math" xmlns:v="urn:schemas-microsoft-com:vml" xmlns:wp14="http://schemas.microsoft.com/office/word/2010/wordprocessingDrawing" xmlns:wp="http://schemas.openxmlformats.org/drawingml/2006/wordprocessingDrawing" xmlns:w10="urn:schemas-microsoft-com:office:word" xmlns:w="http://schemas.openxmlformats.org/wordprocessingml/2006/main" xmlns:w14="http://schemas.microsoft.com/office/word/2010/wordml" xmlns:w15="http://schemas.microsoft.com/office/word/2012/wordml" xmlns:w16cex="http://schemas.microsoft.com/office/word/2018/wordml/cex" xmlns:w16cid="http://schemas.microsoft.com/office/word/2016/wordml/cid" xmlns:w16="http://schemas.microsoft.com/office/word/2018/wordml" xmlns:w16sdtdh="http://schemas.microsoft.com/office/word/2020/wordml/sdtdatahash" xmlns:w16se="http://schemas.microsoft.com/office/word/2015/wordml/symex" xmlns:wpg="http://schemas.microsoft.com/office/word/2010/wordprocessingGroup" xmlns:wpi="http://schemas.microsoft.com/office/word/2010/wordprocessingInk" xmlns:wne="http://schemas.microsoft.com/office/word/2006/wordml" xmlns:wps="http://schemas.microsoft.com/office/word/2010/wordprocessingShape" mc:Ignorable="w14 w15 w16se w16cid w16 w16cex w16sdtdh wp14">
+<w:hdr xmlns:wpc="http://schemas.microsoft.com/office/word/2010/wordprocessingCanvas" xmlns:cx="http://schemas.microsoft.com/office/drawing/2014/chartex" xmlns:cx1="http://schemas.microsoft.com/office/drawing/2015/9/8/chartex" xmlns:cx2="http://schemas.microsoft.com/office/drawing/2015/10/21/chartex" xmlns:cx3="http://schemas.microsoft.com/office/drawing/2016/5/9/chartex" xmlns:cx4="http://schemas.microsoft.com/office/drawing/2016/5/10/chartex" xmlns:cx5="http://schemas.microsoft.com/office/drawing/2016/5/11/chartex" xmlns:cx6="http://schemas.microsoft.com/office/drawing/2016/5/12/chartex" xmlns:cx7="http://schemas.microsoft.com/office/drawing/2016/5/13/chartex" xmlns:cx8="http://schemas.microsoft.com/office/drawing/2016/5/14/chartex" xmlns:mc="http://schemas.openxmlformats.org/markup-compatibility/2006" xmlns:aink="http://schemas.microsoft.com/office/drawing/2016/ink" xmlns:am3d="http://schemas.microsoft.com/office/drawing/2017/model3d" xmlns:o="urn:schemas-microsoft-com:office:office" xmlns:oel="http://schemas.microsoft.com/office/2019/extlst" xmlns:r="http://schemas.openxmlformats.org/officeDocument/2006/relationships" xmlns:m="http://schemas.openxmlformats.org/officeDocument/2006/math" xmlns:v="urn:schemas-microsoft-com:vml" xmlns:wp14="http://schemas.microsoft.com/office/word/2010/wordprocessingDrawing" xmlns:wp="http://schemas.openxmlformats.org/drawingml/2006/wordprocessingDrawing" xmlns:w10="urn:schemas-microsoft-com:office:word" xmlns:w="http://schemas.openxmlformats.org/wordprocessingml/2006/main" xmlns:w14="http://schemas.microsoft.com/office/word/2010/wordml" xmlns:w15="http://schemas.microsoft.com/office/word/2012/wordml" xmlns:w16cex="http://schemas.microsoft.com/office/word/2018/wordml/cex" xmlns:w16cid="http://schemas.microsoft.com/office/word/2016/wordml/cid" xmlns:w16="http://schemas.microsoft.com/office/word/2018/wordml" xmlns:w16sdtdh="http://schemas.microsoft.com/office/word/2020/wordml/sdtdatahash" xmlns:w16se="http://schemas.microsoft.com/office/word/2015/wordml/symex" xmlns:wpg="http://schemas.microsoft.com/office/word/2010/wordprocessingGroup" xmlns:wpi="http://schemas.microsoft.com/office/word/2010/wordprocessingInk" xmlns:wne="http://schemas.microsoft.com/office/word/2006/wordml" xmlns:wps="http://schemas.microsoft.com/office/word/2010/wordprocessingShape" mc:Ignorable="w14 w15 w16se w16cid w16 w16cex w16sdtdh wp14">
   <w:p>
     <w:pPr>
       <w:pStyle w:val="Header"/>
@@ -2556,7 +2524,7 @@
 </file>
 
 <file path=word/header3.xml><?xml version="1.0" encoding="utf-8"?>
-<w:hdr xmlns:wpc="http://schemas.microsoft.com/office/word/2010/wordprocessingCanvas" xmlns:cx="http://schemas.microsoft.com/office/drawing/2014/chartex" xmlns:cx1="http://schemas.microsoft.com/office/drawing/2015/9/8/chartex" xmlns:cx2="http://schemas.microsoft.com/office/drawing/2015/10/21/chartex" xmlns:cx3="http://schemas.microsoft.com/office/drawing/2016/5/9/chartex" xmlns:cx4="http://schemas.microsoft.com/office/drawing/2016/5/10/chartex" xmlns:cx5="http://schemas.microsoft.com/office/drawing/2016/5/11/chartex" xmlns:cx6="http://schemas.microsoft.com/office/drawing/2016/5/12/chartex" xmlns:cx7="http://schemas.microsoft.com/office/drawing/2016/5/13/chartex" xmlns:cx8="http://schemas.microsoft.com/office/drawing/2016/5/14/chartex" xmlns:mc="http://schemas.openxmlformats.org/markup-compatibility/2006" xmlns:aink="http://schemas.microsoft.com/office/drawing/2016/ink" xmlns:am3d="http://schemas.microsoft.com/office/drawing/2017/model3d" xmlns:o="urn:schemas-microsoft-com:office:office" xmlns:r="http://schemas.openxmlformats.org/officeDocument/2006/relationships" xmlns:m="http://schemas.openxmlformats.org/officeDocument/2006/math" xmlns:v="urn:schemas-microsoft-com:vml" xmlns:wp14="http://schemas.microsoft.com/office/word/2010/wordprocessingDrawing" xmlns:wp="http://schemas.openxmlformats.org/drawingml/2006/wordprocessingDrawing" xmlns:w10="urn:schemas-microsoft-com:office:word" xmlns:w="http://schemas.openxmlformats.org/wordprocessingml/2006/main" xmlns:w14="http://schemas.microsoft.com/office/word/2010/wordml" xmlns:w15="http://schemas.microsoft.com/office/word/2012/wordml" xmlns:w16cex="http://schemas.microsoft.com/office/word/2018/wordml/cex" xmlns:w16cid="http://schemas.microsoft.com/office/word/2016/wordml/cid" xmlns:w16="http://schemas.microsoft.com/office/word/2018/wordml" xmlns:w16sdtdh="http://schemas.microsoft.com/office/word/2020/wordml/sdtdatahash" xmlns:w16se="http://schemas.microsoft.com/office/word/2015/wordml/symex" xmlns:wpg="http://schemas.microsoft.com/office/word/2010/wordprocessingGroup" xmlns:wpi="http://schemas.microsoft.com/office/word/2010/wordprocessingInk" xmlns:wne="http://schemas.microsoft.com/office/word/2006/wordml" xmlns:wps="http://schemas.microsoft.com/office/word/2010/wordprocessingShape" mc:Ignorable="w14 w15 w16se w16cid w16 w16cex w16sdtdh wp14">
+<w:hdr xmlns:wpc="http://schemas.microsoft.com/office/word/2010/wordprocessingCanvas" xmlns:cx="http://schemas.microsoft.com/office/drawing/2014/chartex" xmlns:cx1="http://schemas.microsoft.com/office/drawing/2015/9/8/chartex" xmlns:cx2="http://schemas.microsoft.com/office/drawing/2015/10/21/chartex" xmlns:cx3="http://schemas.microsoft.com/office/drawing/2016/5/9/chartex" xmlns:cx4="http://schemas.microsoft.com/office/drawing/2016/5/10/chartex" xmlns:cx5="http://schemas.microsoft.com/office/drawing/2016/5/11/chartex" xmlns:cx6="http://schemas.microsoft.com/office/drawing/2016/5/12/chartex" xmlns:cx7="http://schemas.microsoft.com/office/drawing/2016/5/13/chartex" xmlns:cx8="http://schemas.microsoft.com/office/drawing/2016/5/14/chartex" xmlns:mc="http://schemas.openxmlformats.org/markup-compatibility/2006" xmlns:aink="http://schemas.microsoft.com/office/drawing/2016/ink" xmlns:am3d="http://schemas.microsoft.com/office/drawing/2017/model3d" xmlns:o="urn:schemas-microsoft-com:office:office" xmlns:oel="http://schemas.microsoft.com/office/2019/extlst" xmlns:r="http://schemas.openxmlformats.org/officeDocument/2006/relationships" xmlns:m="http://schemas.openxmlformats.org/officeDocument/2006/math" xmlns:v="urn:schemas-microsoft-com:vml" xmlns:wp14="http://schemas.microsoft.com/office/word/2010/wordprocessingDrawing" xmlns:wp="http://schemas.openxmlformats.org/drawingml/2006/wordprocessingDrawing" xmlns:w10="urn:schemas-microsoft-com:office:word" xmlns:w="http://schemas.openxmlformats.org/wordprocessingml/2006/main" xmlns:w14="http://schemas.microsoft.com/office/word/2010/wordml" xmlns:w15="http://schemas.microsoft.com/office/word/2012/wordml" xmlns:w16cex="http://schemas.microsoft.com/office/word/2018/wordml/cex" xmlns:w16cid="http://schemas.microsoft.com/office/word/2016/wordml/cid" xmlns:w16="http://schemas.microsoft.com/office/word/2018/wordml" xmlns:w16sdtdh="http://schemas.microsoft.com/office/word/2020/wordml/sdtdatahash" xmlns:w16se="http://schemas.microsoft.com/office/word/2015/wordml/symex" xmlns:wpg="http://schemas.microsoft.com/office/word/2010/wordprocessingGroup" xmlns:wpi="http://schemas.microsoft.com/office/word/2010/wordprocessingInk" xmlns:wne="http://schemas.microsoft.com/office/word/2006/wordml" xmlns:wps="http://schemas.microsoft.com/office/word/2010/wordprocessingShape" mc:Ignorable="w14 w15 w16se w16cid w16 w16cex w16sdtdh wp14">
   <w:p>
     <w:pPr>
       <w:pStyle w:val="Header"/>
@@ -2851,8 +2819,8 @@
     <w:lsdException w:name="Plain Table 5" w:uiPriority="31" w:qFormat="1"/>
     <w:lsdException w:name="Grid Table Light" w:uiPriority="32" w:qFormat="1"/>
     <w:lsdException w:name="Grid Table 1 Light" w:uiPriority="33" w:qFormat="1"/>
-    <w:lsdException w:name="Grid Table 2" w:semiHidden="1" w:uiPriority="37" w:unhideWhenUsed="1"/>
-    <w:lsdException w:name="Grid Table 3" w:semiHidden="1" w:uiPriority="39" w:unhideWhenUsed="1" w:qFormat="1"/>
+    <w:lsdException w:name="Grid Table 2" w:uiPriority="37"/>
+    <w:lsdException w:name="Grid Table 3" w:uiPriority="39" w:qFormat="1"/>
     <w:lsdException w:name="Grid Table 4" w:uiPriority="49"/>
     <w:lsdException w:name="Grid Table 5 Dark" w:uiPriority="50"/>
     <w:lsdException w:name="Grid Table 6 Colorful" w:uiPriority="51"/>
@@ -2964,11 +2932,15 @@
   </w:style>
   <w:style w:type="character" w:default="1" w:styleId="DefaultParagraphFont">
     <w:name w:val="Default Paragraph Font"/>
+    <w:uiPriority w:val="1"/>
     <w:semiHidden/>
+    <w:unhideWhenUsed/>
   </w:style>
   <w:style w:type="table" w:default="1" w:styleId="TableNormal">
     <w:name w:val="Normal Table"/>
+    <w:uiPriority w:val="99"/>
     <w:semiHidden/>
+    <w:unhideWhenUsed/>
     <w:tblPr>
       <w:tblInd w:w="0" w:type="dxa"/>
       <w:tblCellMar>
@@ -2981,7 +2953,9 @@
   </w:style>
   <w:style w:type="numbering" w:default="1" w:styleId="NoList">
     <w:name w:val="No List"/>
+    <w:uiPriority w:val="99"/>
     <w:semiHidden/>
+    <w:unhideWhenUsed/>
   </w:style>
   <w:style w:type="paragraph" w:styleId="Footer">
     <w:name w:val="footer"/>

</xml_diff>